<commit_message>
change easy python name to an adventure with python and new draft for titles
</commit_message>
<xml_diff>
--- a/سرفصل های پیشنهادی برای کتاب پایتون ۴.docx
+++ b/سرفصل های پیشنهادی برای کتاب پایتون ۴.docx
@@ -81,7 +81,7 @@
     <w:p>
       <w:pPr>
         <w:rPr>
-          <w:rFonts w:asciiTheme="minorBidi" w:hAnsiTheme="minorBidi" w:hint="cs"/>
+          <w:rFonts w:asciiTheme="minorBidi" w:hAnsiTheme="minorBidi"/>
           <w:sz w:val="24"/>
           <w:szCs w:val="24"/>
           <w:rtl/>
@@ -91,7 +91,7 @@
     <w:p>
       <w:pPr>
         <w:rPr>
-          <w:rFonts w:asciiTheme="minorBidi" w:hAnsiTheme="minorBidi" w:hint="cs"/>
+          <w:rFonts w:asciiTheme="minorBidi" w:hAnsiTheme="minorBidi"/>
           <w:b/>
           <w:bCs/>
           <w:sz w:val="24"/>
@@ -127,6 +127,7 @@
           <w:rFonts w:asciiTheme="minorBidi" w:hAnsiTheme="minorBidi"/>
           <w:sz w:val="24"/>
           <w:szCs w:val="24"/>
+          <w:rtl/>
         </w:rPr>
       </w:pPr>
       <w:r>
@@ -250,7 +251,16 @@
     <w:p>
       <w:pPr>
         <w:rPr>
-          <w:rFonts w:asciiTheme="minorBidi" w:hAnsiTheme="minorBidi" w:hint="cs"/>
+          <w:rFonts w:asciiTheme="minorBidi" w:hAnsiTheme="minorBidi"/>
+          <w:sz w:val="24"/>
+          <w:szCs w:val="24"/>
+        </w:rPr>
+      </w:pPr>
+    </w:p>
+    <w:p>
+      <w:pPr>
+        <w:rPr>
+          <w:rFonts w:asciiTheme="minorBidi" w:hAnsiTheme="minorBidi"/>
           <w:sz w:val="24"/>
           <w:szCs w:val="24"/>
           <w:rtl/>
@@ -1318,7 +1328,6 @@
           <w:szCs w:val="24"/>
           <w:rtl/>
         </w:rPr>
-        <w:lastRenderedPageBreak/>
         <w:t>فصل ۳: ساخت اولین ابزار جادویی: م</w:t>
       </w:r>
       <w:r>
@@ -1758,6 +1767,15 @@
           <w:szCs w:val="24"/>
         </w:rPr>
       </w:pPr>
+    </w:p>
+    <w:p>
+      <w:pPr>
+        <w:rPr>
+          <w:rFonts w:asciiTheme="minorBidi" w:hAnsiTheme="minorBidi"/>
+          <w:sz w:val="24"/>
+          <w:szCs w:val="24"/>
+        </w:rPr>
+      </w:pPr>
       <w:r>
         <w:rPr>
           <w:rFonts w:asciiTheme="minorBidi" w:hAnsiTheme="minorBidi"/>
@@ -2202,7 +2220,7 @@
     <w:p>
       <w:pPr>
         <w:rPr>
-          <w:rFonts w:asciiTheme="minorBidi" w:hAnsiTheme="minorBidi" w:hint="cs"/>
+          <w:rFonts w:asciiTheme="minorBidi" w:hAnsiTheme="minorBidi"/>
           <w:b/>
           <w:bCs/>
           <w:sz w:val="24"/>
@@ -2799,6 +2817,7 @@
           <w:szCs w:val="24"/>
           <w:rtl/>
         </w:rPr>
+        <w:lastRenderedPageBreak/>
         <w:t>پروژه</w:t>
       </w:r>
       <w:r>
@@ -3336,7 +3355,7 @@
     <w:p>
       <w:pPr>
         <w:rPr>
-          <w:rFonts w:asciiTheme="minorBidi" w:hAnsiTheme="minorBidi" w:hint="cs"/>
+          <w:rFonts w:asciiTheme="minorBidi" w:hAnsiTheme="minorBidi"/>
           <w:sz w:val="24"/>
           <w:szCs w:val="24"/>
           <w:rtl/>
@@ -3710,7 +3729,7 @@
     <w:p>
       <w:pPr>
         <w:rPr>
-          <w:rFonts w:asciiTheme="minorBidi" w:hAnsiTheme="minorBidi" w:hint="cs"/>
+          <w:rFonts w:asciiTheme="minorBidi" w:hAnsiTheme="minorBidi"/>
           <w:sz w:val="24"/>
           <w:szCs w:val="24"/>
           <w:rtl/>
@@ -4264,6 +4283,7 @@
           <w:szCs w:val="24"/>
           <w:rtl/>
         </w:rPr>
+        <w:lastRenderedPageBreak/>
         <w:t xml:space="preserve">در این بخش، </w:t>
       </w:r>
       <w:proofErr w:type="spellStart"/>
@@ -4481,7 +4501,6 @@
           <w:szCs w:val="24"/>
           <w:rtl/>
         </w:rPr>
-        <w:lastRenderedPageBreak/>
         <w:t>مأموریت فصل</w:t>
       </w:r>
       <w:r>
@@ -4831,6 +4850,15 @@
           <w:szCs w:val="24"/>
         </w:rPr>
       </w:pPr>
+    </w:p>
+    <w:p>
+      <w:pPr>
+        <w:rPr>
+          <w:rFonts w:asciiTheme="minorBidi" w:hAnsiTheme="minorBidi"/>
+          <w:sz w:val="24"/>
+          <w:szCs w:val="24"/>
+        </w:rPr>
+      </w:pPr>
       <w:r>
         <w:rPr>
           <w:rFonts w:asciiTheme="minorBidi" w:hAnsiTheme="minorBidi"/>
@@ -5217,7 +5245,16 @@
     <w:p>
       <w:pPr>
         <w:rPr>
-          <w:rFonts w:asciiTheme="minorBidi" w:hAnsiTheme="minorBidi" w:hint="cs"/>
+          <w:rFonts w:asciiTheme="minorBidi" w:hAnsiTheme="minorBidi"/>
+          <w:sz w:val="24"/>
+          <w:szCs w:val="24"/>
+        </w:rPr>
+      </w:pPr>
+    </w:p>
+    <w:p>
+      <w:pPr>
+        <w:rPr>
+          <w:rFonts w:asciiTheme="minorBidi" w:hAnsiTheme="minorBidi"/>
           <w:sz w:val="24"/>
           <w:szCs w:val="24"/>
           <w:rtl/>
@@ -5719,7 +5756,7 @@
     <w:p>
       <w:pPr>
         <w:rPr>
-          <w:rFonts w:asciiTheme="minorBidi" w:hAnsiTheme="minorBidi" w:hint="cs"/>
+          <w:rFonts w:asciiTheme="minorBidi" w:hAnsiTheme="minorBidi"/>
           <w:b/>
           <w:bCs/>
           <w:sz w:val="24"/>
@@ -5933,6 +5970,7 @@
           <w:szCs w:val="24"/>
           <w:rtl/>
         </w:rPr>
+        <w:lastRenderedPageBreak/>
         <w:t>نقشه راه</w:t>
       </w:r>
       <w:r>
@@ -6219,7 +6257,6 @@
           <w:sz w:val="24"/>
           <w:szCs w:val="24"/>
         </w:rPr>
-        <w:lastRenderedPageBreak/>
         <w:t>Matplotlib:</w:t>
       </w:r>
       <w:r>
@@ -6364,6 +6401,15 @@
           <w:szCs w:val="24"/>
         </w:rPr>
       </w:pPr>
+    </w:p>
+    <w:p>
+      <w:pPr>
+        <w:rPr>
+          <w:rFonts w:asciiTheme="minorBidi" w:hAnsiTheme="minorBidi"/>
+          <w:sz w:val="24"/>
+          <w:szCs w:val="24"/>
+        </w:rPr>
+      </w:pPr>
       <w:r>
         <w:rPr>
           <w:rFonts w:asciiTheme="minorBidi" w:hAnsiTheme="minorBidi"/>
@@ -6795,6 +6841,15 @@
           <w:szCs w:val="24"/>
         </w:rPr>
       </w:pPr>
+    </w:p>
+    <w:p>
+      <w:pPr>
+        <w:rPr>
+          <w:rFonts w:asciiTheme="minorBidi" w:hAnsiTheme="minorBidi"/>
+          <w:sz w:val="24"/>
+          <w:szCs w:val="24"/>
+        </w:rPr>
+      </w:pPr>
       <w:r>
         <w:rPr>
           <w:rFonts w:asciiTheme="minorBidi" w:hAnsiTheme="minorBidi"/>
@@ -7206,7 +7261,16 @@
     <w:p>
       <w:pPr>
         <w:rPr>
-          <w:rFonts w:asciiTheme="minorBidi" w:hAnsiTheme="minorBidi" w:hint="cs"/>
+          <w:rFonts w:asciiTheme="minorBidi" w:hAnsiTheme="minorBidi"/>
+          <w:sz w:val="24"/>
+          <w:szCs w:val="24"/>
+        </w:rPr>
+      </w:pPr>
+    </w:p>
+    <w:p>
+      <w:pPr>
+        <w:rPr>
+          <w:rFonts w:asciiTheme="minorBidi" w:hAnsiTheme="minorBidi"/>
           <w:sz w:val="24"/>
           <w:szCs w:val="24"/>
           <w:rtl/>
@@ -7630,15 +7694,6 @@
         </w:rPr>
         <w:t>.</w:t>
       </w:r>
-    </w:p>
-    <w:p>
-      <w:pPr>
-        <w:rPr>
-          <w:rFonts w:asciiTheme="minorBidi" w:hAnsiTheme="minorBidi"/>
-          <w:sz w:val="24"/>
-          <w:szCs w:val="24"/>
-        </w:rPr>
-      </w:pPr>
     </w:p>
     <w:sectPr>
       <w:pgSz w:w="12240" w:h="15840"/>
@@ -14187,6 +14242,7 @@
   <w:style w:type="character" w:default="1" w:styleId="DefaultParagraphFont">
     <w:name w:val="Default Paragraph Font"/>
     <w:uiPriority w:val="1"/>
+    <w:semiHidden/>
     <w:unhideWhenUsed/>
   </w:style>
   <w:style w:type="table" w:default="1" w:styleId="TableNormal">

</xml_diff>

<commit_message>
finish draft 1 for an advanture with python
</commit_message>
<xml_diff>
--- a/سرفصل های پیشنهادی برای کتاب پایتون ۴.docx
+++ b/سرفصل های پیشنهادی برای کتاب پایتون ۴.docx
@@ -99,6 +99,7 @@
           <w:rtl/>
         </w:rPr>
       </w:pPr>
+      <w:bookmarkStart w:id="0" w:name="_Hlk211353316"/>
       <w:r>
         <w:rPr>
           <w:rFonts w:asciiTheme="minorBidi" w:hAnsiTheme="minorBidi"/>
@@ -130,6 +131,8 @@
           <w:rtl/>
         </w:rPr>
       </w:pPr>
+      <w:bookmarkStart w:id="1" w:name="_Hlk211353323"/>
+      <w:bookmarkEnd w:id="0"/>
       <w:r>
         <w:rPr>
           <w:rFonts w:asciiTheme="minorBidi" w:hAnsiTheme="minorBidi"/>
@@ -247,45 +250,149 @@
         </w:rPr>
         <w:t>.</w:t>
       </w:r>
+    </w:p>
+    <w:bookmarkEnd w:id="1"/>
+    <w:p>
+      <w:pPr>
+        <w:rPr>
+          <w:rFonts w:asciiTheme="minorBidi" w:hAnsiTheme="minorBidi"/>
+          <w:sz w:val="24"/>
+          <w:szCs w:val="24"/>
+        </w:rPr>
+      </w:pPr>
     </w:p>
     <w:p>
       <w:pPr>
         <w:rPr>
-          <w:rFonts w:asciiTheme="minorBidi" w:hAnsiTheme="minorBidi"/>
-          <w:sz w:val="24"/>
-          <w:szCs w:val="24"/>
-        </w:rPr>
-      </w:pPr>
-    </w:p>
-    <w:p>
-      <w:pPr>
-        <w:rPr>
-          <w:rFonts w:asciiTheme="minorBidi" w:hAnsiTheme="minorBidi"/>
-          <w:sz w:val="24"/>
-          <w:szCs w:val="24"/>
-          <w:rtl/>
-        </w:rPr>
-      </w:pPr>
-      <w:r>
-        <w:rPr>
-          <w:rFonts w:asciiTheme="minorBidi" w:hAnsiTheme="minorBidi"/>
-          <w:b/>
-          <w:bCs/>
-          <w:sz w:val="24"/>
-          <w:szCs w:val="24"/>
-          <w:rtl/>
-        </w:rPr>
-        <w:t>فصل ۱: سلام، دنیا</w:t>
-      </w:r>
-      <w:r>
-        <w:rPr>
-          <w:rFonts w:asciiTheme="minorBidi" w:hAnsiTheme="minorBidi"/>
-          <w:b/>
-          <w:bCs/>
-          <w:sz w:val="24"/>
-          <w:szCs w:val="24"/>
-        </w:rPr>
-        <w:t xml:space="preserve">! </w:t>
+          <w:rFonts w:asciiTheme="minorBidi" w:hAnsiTheme="minorBidi" w:hint="cs"/>
+          <w:sz w:val="24"/>
+          <w:szCs w:val="24"/>
+          <w:rtl/>
+        </w:rPr>
+      </w:pPr>
+      <w:bookmarkStart w:id="2" w:name="_Hlk211353492"/>
+      <w:r>
+        <w:rPr>
+          <w:rFonts w:asciiTheme="minorBidi" w:hAnsiTheme="minorBidi"/>
+          <w:b/>
+          <w:bCs/>
+          <w:sz w:val="24"/>
+          <w:szCs w:val="24"/>
+          <w:rtl/>
+        </w:rPr>
+        <w:t xml:space="preserve">فصل ۱: </w:t>
+      </w:r>
+      <w:r>
+        <w:rPr>
+          <w:rFonts w:asciiTheme="minorBidi" w:hAnsiTheme="minorBidi" w:cs="Arial"/>
+          <w:b/>
+          <w:bCs/>
+          <w:sz w:val="24"/>
+          <w:szCs w:val="24"/>
+          <w:rtl/>
+        </w:rPr>
+        <w:t>اول</w:t>
+      </w:r>
+      <w:r>
+        <w:rPr>
+          <w:rFonts w:asciiTheme="minorBidi" w:hAnsiTheme="minorBidi" w:cs="Arial" w:hint="cs"/>
+          <w:b/>
+          <w:bCs/>
+          <w:sz w:val="24"/>
+          <w:szCs w:val="24"/>
+          <w:rtl/>
+        </w:rPr>
+        <w:t>ی</w:t>
+      </w:r>
+      <w:r>
+        <w:rPr>
+          <w:rFonts w:asciiTheme="minorBidi" w:hAnsiTheme="minorBidi" w:cs="Arial" w:hint="eastAsia"/>
+          <w:b/>
+          <w:bCs/>
+          <w:sz w:val="24"/>
+          <w:szCs w:val="24"/>
+          <w:rtl/>
+        </w:rPr>
+        <w:t>ن</w:t>
+      </w:r>
+      <w:r>
+        <w:rPr>
+          <w:rFonts w:asciiTheme="minorBidi" w:hAnsiTheme="minorBidi" w:cs="Arial"/>
+          <w:b/>
+          <w:bCs/>
+          <w:sz w:val="24"/>
+          <w:szCs w:val="24"/>
+          <w:rtl/>
+        </w:rPr>
+        <w:t xml:space="preserve"> قدم: </w:t>
+      </w:r>
+      <w:proofErr w:type="spellStart"/>
+      <w:r>
+        <w:rPr>
+          <w:rFonts w:asciiTheme="minorBidi" w:hAnsiTheme="minorBidi" w:cs="Arial"/>
+          <w:b/>
+          <w:bCs/>
+          <w:sz w:val="24"/>
+          <w:szCs w:val="24"/>
+          <w:rtl/>
+        </w:rPr>
+        <w:t>آماده‌ساز</w:t>
+      </w:r>
+      <w:r>
+        <w:rPr>
+          <w:rFonts w:asciiTheme="minorBidi" w:hAnsiTheme="minorBidi" w:cs="Arial" w:hint="cs"/>
+          <w:b/>
+          <w:bCs/>
+          <w:sz w:val="24"/>
+          <w:szCs w:val="24"/>
+          <w:rtl/>
+        </w:rPr>
+        <w:t>ی</w:t>
+      </w:r>
+      <w:proofErr w:type="spellEnd"/>
+      <w:r>
+        <w:rPr>
+          <w:rFonts w:asciiTheme="minorBidi" w:hAnsiTheme="minorBidi" w:cs="Arial"/>
+          <w:b/>
+          <w:bCs/>
+          <w:sz w:val="24"/>
+          <w:szCs w:val="24"/>
+          <w:rtl/>
+        </w:rPr>
+        <w:t xml:space="preserve"> مح</w:t>
+      </w:r>
+      <w:r>
+        <w:rPr>
+          <w:rFonts w:asciiTheme="minorBidi" w:hAnsiTheme="minorBidi" w:cs="Arial" w:hint="cs"/>
+          <w:b/>
+          <w:bCs/>
+          <w:sz w:val="24"/>
+          <w:szCs w:val="24"/>
+          <w:rtl/>
+        </w:rPr>
+        <w:t>ی</w:t>
+      </w:r>
+      <w:r>
+        <w:rPr>
+          <w:rFonts w:asciiTheme="minorBidi" w:hAnsiTheme="minorBidi" w:cs="Arial" w:hint="eastAsia"/>
+          <w:b/>
+          <w:bCs/>
+          <w:sz w:val="24"/>
+          <w:szCs w:val="24"/>
+          <w:rtl/>
+        </w:rPr>
+        <w:t>ط</w:t>
+      </w:r>
+      <w:r>
+        <w:rPr>
+          <w:rFonts w:asciiTheme="minorBidi" w:hAnsiTheme="minorBidi" w:cs="Arial"/>
+          <w:b/>
+          <w:bCs/>
+          <w:sz w:val="24"/>
+          <w:szCs w:val="24"/>
+          <w:rtl/>
+        </w:rPr>
+        <w:t xml:space="preserve"> توسعه</w:t>
       </w:r>
     </w:p>
     <w:p>
@@ -659,6 +766,7 @@
         <w:t>.</w:t>
       </w:r>
     </w:p>
+    <w:bookmarkEnd w:id="2"/>
     <w:p>
       <w:pPr>
         <w:rPr>

</xml_diff>